<commit_message>
added in add and commit
</commit_message>
<xml_diff>
--- a/GitGuide.docx
+++ b/GitGuide.docx
@@ -251,6 +251,7 @@
         <w:rPr>
           <w:b/>
           <w:bCs/>
+          <w:noProof/>
         </w:rPr>
         <w:drawing>
           <wp:anchor distT="0" distB="0" distL="114300" distR="114300" simplePos="0" relativeHeight="251659264" behindDoc="1" locked="0" layoutInCell="1" allowOverlap="1" wp14:anchorId="3207ED5E" wp14:editId="5093357B">
@@ -487,6 +488,7 @@
       </w:pPr>
       <w:r>
         <w:rPr>
+          <w:noProof/>
           <w:sz w:val="28"/>
           <w:szCs w:val="28"/>
         </w:rPr>
@@ -584,28 +586,470 @@
       </w:pPr>
     </w:p>
     <w:p/>
-    <w:p>
-      <w:pPr>
-        <w:rPr>
-          <w:rFonts w:asciiTheme="majorHAnsi" w:eastAsiaTheme="majorEastAsia" w:hAnsiTheme="majorHAnsi" w:cstheme="majorBidi"/>
-          <w:color w:val="2F5496" w:themeColor="accent1" w:themeShade="BF"/>
-          <w:sz w:val="32"/>
-          <w:szCs w:val="32"/>
-        </w:rPr>
-      </w:pPr>
-      <w:r>
+    <w:p/>
+    <w:p/>
+    <w:p/>
+    <w:p>
+      <w:pPr>
+        <w:pStyle w:val="Heading1"/>
+        <w:rPr>
+          <w:b/>
+          <w:bCs/>
+        </w:rPr>
+      </w:pPr>
+      <w:r>
+        <w:rPr>
+          <w:b/>
+          <w:bCs/>
+          <w:noProof/>
+        </w:rPr>
+        <w:drawing>
+          <wp:anchor distT="0" distB="0" distL="114300" distR="114300" simplePos="0" relativeHeight="251661312" behindDoc="1" locked="0" layoutInCell="1" allowOverlap="1" wp14:anchorId="1A43ED61" wp14:editId="6C481E13">
+            <wp:simplePos x="0" y="0"/>
+            <wp:positionH relativeFrom="margin">
+              <wp:posOffset>-704850</wp:posOffset>
+            </wp:positionH>
+            <wp:positionV relativeFrom="page">
+              <wp:posOffset>104775</wp:posOffset>
+            </wp:positionV>
+            <wp:extent cx="7258050" cy="1424913"/>
+            <wp:effectExtent l="0" t="0" r="0" b="4445"/>
+            <wp:wrapNone/>
+            <wp:docPr id="4" name="Picture 4"/>
+            <wp:cNvGraphicFramePr>
+              <a:graphicFrameLocks xmlns:a="http://schemas.openxmlformats.org/drawingml/2006/main" noChangeAspect="1"/>
+            </wp:cNvGraphicFramePr>
+            <a:graphic xmlns:a="http://schemas.openxmlformats.org/drawingml/2006/main">
+              <a:graphicData uri="http://schemas.openxmlformats.org/drawingml/2006/picture">
+                <pic:pic xmlns:pic="http://schemas.openxmlformats.org/drawingml/2006/picture">
+                  <pic:nvPicPr>
+                    <pic:cNvPr id="1" name=""/>
+                    <pic:cNvPicPr/>
+                  </pic:nvPicPr>
+                  <pic:blipFill>
+                    <a:blip r:embed="rId7">
+                      <a:extLst>
+                        <a:ext uri="{28A0092B-C50C-407E-A947-70E740481C1C}">
+                          <a14:useLocalDpi xmlns:a14="http://schemas.microsoft.com/office/drawing/2010/main" val="0"/>
+                        </a:ext>
+                      </a:extLst>
+                    </a:blip>
+                    <a:stretch>
+                      <a:fillRect/>
+                    </a:stretch>
+                  </pic:blipFill>
+                  <pic:spPr>
+                    <a:xfrm>
+                      <a:off x="0" y="0"/>
+                      <a:ext cx="7258050" cy="1424913"/>
+                    </a:xfrm>
+                    <a:prstGeom prst="rect">
+                      <a:avLst/>
+                    </a:prstGeom>
+                  </pic:spPr>
+                </pic:pic>
+              </a:graphicData>
+            </a:graphic>
+            <wp14:sizeRelH relativeFrom="margin">
+              <wp14:pctWidth>0</wp14:pctWidth>
+            </wp14:sizeRelH>
+            <wp14:sizeRelV relativeFrom="margin">
+              <wp14:pctHeight>0</wp14:pctHeight>
+            </wp14:sizeRelV>
+          </wp:anchor>
+        </w:drawing>
+      </w:r>
+      <w:r>
+        <w:rPr>
+          <w:b/>
+          <w:bCs/>
+        </w:rPr>
+        <w:t>Add:</w:t>
+      </w:r>
+    </w:p>
+    <w:p>
+      <w:pPr>
+        <w:rPr>
+          <w:sz w:val="28"/>
+          <w:szCs w:val="28"/>
+        </w:rPr>
+      </w:pPr>
+      <w:r>
+        <w:rPr>
+          <w:noProof/>
+          <w:sz w:val="28"/>
+          <w:szCs w:val="28"/>
+        </w:rPr>
+        <w:drawing>
+          <wp:anchor distT="0" distB="0" distL="114300" distR="114300" simplePos="0" relativeHeight="251662336" behindDoc="1" locked="0" layoutInCell="1" allowOverlap="1" wp14:anchorId="466B2487" wp14:editId="5BC0927E">
+            <wp:simplePos x="0" y="0"/>
+            <wp:positionH relativeFrom="column">
+              <wp:posOffset>-571500</wp:posOffset>
+            </wp:positionH>
+            <wp:positionV relativeFrom="page">
+              <wp:posOffset>2743200</wp:posOffset>
+            </wp:positionV>
+            <wp:extent cx="6942156" cy="2504440"/>
+            <wp:effectExtent l="0" t="0" r="0" b="0"/>
+            <wp:wrapNone/>
+            <wp:docPr id="6" name="Picture 6"/>
+            <wp:cNvGraphicFramePr>
+              <a:graphicFrameLocks xmlns:a="http://schemas.openxmlformats.org/drawingml/2006/main" noChangeAspect="1"/>
+            </wp:cNvGraphicFramePr>
+            <a:graphic xmlns:a="http://schemas.openxmlformats.org/drawingml/2006/main">
+              <a:graphicData uri="http://schemas.openxmlformats.org/drawingml/2006/picture">
+                <pic:pic xmlns:pic="http://schemas.openxmlformats.org/drawingml/2006/picture">
+                  <pic:nvPicPr>
+                    <pic:cNvPr id="1" name=""/>
+                    <pic:cNvPicPr/>
+                  </pic:nvPicPr>
+                  <pic:blipFill>
+                    <a:blip r:embed="rId8">
+                      <a:extLst>
+                        <a:ext uri="{28A0092B-C50C-407E-A947-70E740481C1C}">
+                          <a14:useLocalDpi xmlns:a14="http://schemas.microsoft.com/office/drawing/2010/main" val="0"/>
+                        </a:ext>
+                      </a:extLst>
+                    </a:blip>
+                    <a:stretch>
+                      <a:fillRect/>
+                    </a:stretch>
+                  </pic:blipFill>
+                  <pic:spPr>
+                    <a:xfrm>
+                      <a:off x="0" y="0"/>
+                      <a:ext cx="6942156" cy="2504440"/>
+                    </a:xfrm>
+                    <a:prstGeom prst="rect">
+                      <a:avLst/>
+                    </a:prstGeom>
+                  </pic:spPr>
+                </pic:pic>
+              </a:graphicData>
+            </a:graphic>
+            <wp14:sizeRelH relativeFrom="margin">
+              <wp14:pctWidth>0</wp14:pctWidth>
+            </wp14:sizeRelH>
+            <wp14:sizeRelV relativeFrom="margin">
+              <wp14:pctHeight>0</wp14:pctHeight>
+            </wp14:sizeRelV>
+          </wp:anchor>
+        </w:drawing>
+      </w:r>
+      <w:r>
+        <w:rPr>
+          <w:sz w:val="28"/>
+          <w:szCs w:val="28"/>
+        </w:rPr>
+        <w:t xml:space="preserve">Git add . adds all </w:t>
+      </w:r>
+      <w:r>
+        <w:rPr>
+          <w:sz w:val="28"/>
+          <w:szCs w:val="28"/>
+        </w:rPr>
+        <w:t>files to the branch. It changes the files colour from red to green</w:t>
+      </w:r>
+      <w:r>
+        <w:rPr>
+          <w:sz w:val="28"/>
+          <w:szCs w:val="28"/>
+        </w:rPr>
+        <w:t xml:space="preserve"> that haven’t been added yet/ have been changed.</w:t>
+      </w:r>
+    </w:p>
+    <w:p>
+      <w:pPr>
+        <w:rPr>
+          <w:sz w:val="28"/>
+          <w:szCs w:val="28"/>
+        </w:rPr>
+      </w:pPr>
+    </w:p>
+    <w:p>
+      <w:pPr>
+        <w:rPr>
+          <w:sz w:val="28"/>
+          <w:szCs w:val="28"/>
+        </w:rPr>
+      </w:pPr>
+    </w:p>
+    <w:p>
+      <w:pPr>
+        <w:rPr>
+          <w:sz w:val="28"/>
+          <w:szCs w:val="28"/>
+        </w:rPr>
+      </w:pPr>
+    </w:p>
+    <w:p>
+      <w:pPr>
+        <w:rPr>
+          <w:sz w:val="28"/>
+          <w:szCs w:val="28"/>
+        </w:rPr>
+      </w:pPr>
+    </w:p>
+    <w:p>
+      <w:pPr>
+        <w:rPr>
+          <w:sz w:val="28"/>
+          <w:szCs w:val="28"/>
+        </w:rPr>
+      </w:pPr>
+    </w:p>
+    <w:p>
+      <w:pPr>
+        <w:rPr>
+          <w:sz w:val="28"/>
+          <w:szCs w:val="28"/>
+        </w:rPr>
+      </w:pPr>
+    </w:p>
+    <w:p>
+      <w:pPr>
+        <w:rPr>
+          <w:sz w:val="28"/>
+          <w:szCs w:val="28"/>
+        </w:rPr>
+      </w:pPr>
+    </w:p>
+    <w:p>
+      <w:pPr>
+        <w:rPr>
+          <w:sz w:val="28"/>
+          <w:szCs w:val="28"/>
+        </w:rPr>
+      </w:pPr>
+    </w:p>
+    <w:p>
+      <w:pPr>
+        <w:jc w:val="center"/>
+        <w:rPr>
+          <w:sz w:val="28"/>
+          <w:szCs w:val="28"/>
+        </w:rPr>
+      </w:pPr>
+      <w:r>
+        <w:rPr>
+          <w:sz w:val="28"/>
+          <w:szCs w:val="28"/>
+        </w:rPr>
+        <w:t>As you can see the file colour has changed after we added the files.</w:t>
+      </w:r>
+    </w:p>
+    <w:p>
+      <w:pPr>
+        <w:jc w:val="center"/>
+        <w:rPr>
+          <w:sz w:val="28"/>
+          <w:szCs w:val="28"/>
+        </w:rPr>
+      </w:pPr>
+    </w:p>
+    <w:p>
+      <w:pPr>
+        <w:jc w:val="center"/>
+        <w:rPr>
+          <w:sz w:val="28"/>
+          <w:szCs w:val="28"/>
+        </w:rPr>
+      </w:pPr>
+      <w:r>
+        <w:rPr>
+          <w:noProof/>
+        </w:rPr>
+        <w:drawing>
+          <wp:anchor distT="0" distB="0" distL="114300" distR="114300" simplePos="0" relativeHeight="251663360" behindDoc="1" locked="0" layoutInCell="1" allowOverlap="1" wp14:anchorId="712A9027" wp14:editId="3DA0AEAD">
+            <wp:simplePos x="0" y="0"/>
+            <wp:positionH relativeFrom="margin">
+              <wp:align>center</wp:align>
+            </wp:positionH>
+            <wp:positionV relativeFrom="page">
+              <wp:posOffset>6172200</wp:posOffset>
+            </wp:positionV>
+            <wp:extent cx="6896100" cy="1205651"/>
+            <wp:effectExtent l="0" t="0" r="0" b="0"/>
+            <wp:wrapNone/>
+            <wp:docPr id="8" name="Picture 8"/>
+            <wp:cNvGraphicFramePr>
+              <a:graphicFrameLocks xmlns:a="http://schemas.openxmlformats.org/drawingml/2006/main" noChangeAspect="1"/>
+            </wp:cNvGraphicFramePr>
+            <a:graphic xmlns:a="http://schemas.openxmlformats.org/drawingml/2006/main">
+              <a:graphicData uri="http://schemas.openxmlformats.org/drawingml/2006/picture">
+                <pic:pic xmlns:pic="http://schemas.openxmlformats.org/drawingml/2006/picture">
+                  <pic:nvPicPr>
+                    <pic:cNvPr id="1" name=""/>
+                    <pic:cNvPicPr/>
+                  </pic:nvPicPr>
+                  <pic:blipFill>
+                    <a:blip r:embed="rId9">
+                      <a:extLst>
+                        <a:ext uri="{28A0092B-C50C-407E-A947-70E740481C1C}">
+                          <a14:useLocalDpi xmlns:a14="http://schemas.microsoft.com/office/drawing/2010/main" val="0"/>
+                        </a:ext>
+                      </a:extLst>
+                    </a:blip>
+                    <a:stretch>
+                      <a:fillRect/>
+                    </a:stretch>
+                  </pic:blipFill>
+                  <pic:spPr>
+                    <a:xfrm>
+                      <a:off x="0" y="0"/>
+                      <a:ext cx="6896100" cy="1205651"/>
+                    </a:xfrm>
+                    <a:prstGeom prst="rect">
+                      <a:avLst/>
+                    </a:prstGeom>
+                  </pic:spPr>
+                </pic:pic>
+              </a:graphicData>
+            </a:graphic>
+            <wp14:sizeRelH relativeFrom="margin">
+              <wp14:pctWidth>0</wp14:pctWidth>
+            </wp14:sizeRelH>
+            <wp14:sizeRelV relativeFrom="margin">
+              <wp14:pctHeight>0</wp14:pctHeight>
+            </wp14:sizeRelV>
+          </wp:anchor>
+        </w:drawing>
+      </w:r>
+    </w:p>
+    <w:p>
+      <w:pPr>
+        <w:jc w:val="center"/>
+        <w:rPr>
+          <w:sz w:val="28"/>
+          <w:szCs w:val="28"/>
+        </w:rPr>
+      </w:pPr>
+    </w:p>
+    <w:p>
+      <w:pPr>
+        <w:jc w:val="center"/>
+        <w:rPr>
+          <w:sz w:val="28"/>
+          <w:szCs w:val="28"/>
+        </w:rPr>
+      </w:pPr>
+    </w:p>
+    <w:p>
+      <w:pPr>
+        <w:jc w:val="center"/>
+        <w:rPr>
+          <w:sz w:val="28"/>
+          <w:szCs w:val="28"/>
+        </w:rPr>
+      </w:pPr>
+    </w:p>
+    <w:p>
+      <w:pPr>
+        <w:jc w:val="center"/>
+        <w:rPr>
+          <w:sz w:val="28"/>
+          <w:szCs w:val="28"/>
+        </w:rPr>
+      </w:pPr>
+    </w:p>
+    <w:p>
+      <w:pPr>
+        <w:jc w:val="center"/>
+        <w:rPr>
+          <w:sz w:val="28"/>
+          <w:szCs w:val="28"/>
+        </w:rPr>
+      </w:pPr>
+      <w:r>
+        <w:rPr>
+          <w:sz w:val="28"/>
+          <w:szCs w:val="28"/>
+        </w:rPr>
+        <w:t>After adding more to the files and saving them they have turned back to red.</w:t>
+      </w:r>
+    </w:p>
+    <w:p>
+      <w:pPr>
+        <w:jc w:val="center"/>
+        <w:rPr>
+          <w:sz w:val="28"/>
+          <w:szCs w:val="28"/>
+        </w:rPr>
+      </w:pPr>
+    </w:p>
+    <w:p>
+      <w:pPr>
+        <w:jc w:val="center"/>
+        <w:rPr>
+          <w:sz w:val="28"/>
+          <w:szCs w:val="28"/>
+        </w:rPr>
+      </w:pPr>
+    </w:p>
+    <w:p>
+      <w:r>
+        <w:br w:type="page"/>
+      </w:r>
+    </w:p>
+    <w:p>
+      <w:pPr>
+        <w:pStyle w:val="Heading1"/>
+        <w:rPr>
+          <w:b/>
+          <w:bCs/>
+        </w:rPr>
+      </w:pPr>
+      <w:r>
+        <w:rPr>
+          <w:b/>
+          <w:bCs/>
+        </w:rPr>
         <w:lastRenderedPageBreak/>
-        <w:br w:type="page"/>
-      </w:r>
-    </w:p>
-    <w:p>
-      <w:pPr>
-        <w:pStyle w:val="Heading1"/>
-        <w:rPr>
-          <w:sz w:val="28"/>
-          <w:szCs w:val="28"/>
-        </w:rPr>
-      </w:pPr>
+        <w:t>Commit</w:t>
+      </w:r>
+      <w:r>
+        <w:rPr>
+          <w:b/>
+          <w:bCs/>
+        </w:rPr>
+        <w:t>:</w:t>
+      </w:r>
+    </w:p>
+    <w:p>
+      <w:pPr>
+        <w:rPr>
+          <w:sz w:val="28"/>
+          <w:szCs w:val="28"/>
+        </w:rPr>
+      </w:pPr>
+      <w:r>
+        <w:rPr>
+          <w:sz w:val="28"/>
+          <w:szCs w:val="28"/>
+        </w:rPr>
+        <w:t xml:space="preserve">Git commit </w:t>
+      </w:r>
+      <w:r>
+        <w:rPr>
+          <w:sz w:val="28"/>
+          <w:szCs w:val="28"/>
+        </w:rPr>
+        <w:t xml:space="preserve">adds a </w:t>
+      </w:r>
+      <w:r>
+        <w:rPr>
+          <w:sz w:val="28"/>
+          <w:szCs w:val="28"/>
+        </w:rPr>
+        <w:t>new revision point in your work. By doing git commit -m “”</w:t>
+      </w:r>
+      <w:r>
+        <w:rPr>
+          <w:sz w:val="28"/>
+          <w:szCs w:val="28"/>
+        </w:rPr>
+        <w:t xml:space="preserve">, you can enter a name for your commit. The name is usually something new you have added into your files/code. </w:t>
+      </w:r>
     </w:p>
     <w:sectPr>
       <w:pgSz w:w="11906" w:h="16838"/>

</xml_diff>